<commit_message>
doc continued, Extension chart change
</commit_message>
<xml_diff>
--- a/DOC/beszamolo.docx
+++ b/DOC/beszamolo.docx
@@ -2345,14 +2345,30 @@
           <w:rFonts w:cs="Times New Roman"/>
           <w:lang w:val="hu-HU"/>
         </w:rPr>
-        <w:t xml:space="preserve">Ahhoz, hogy a szoftver működőképes legyen szükséges egy rendszer, amelyen futtatni tudjuk. A rendszernek képesnek kell lennie Python 3-as kódot futtatnia, fel kell legyen telepítve a Python 3.8.0, valamint szükséges egy </w:t>
-      </w:r>
-      <w:r>
-        <w:rPr>
-          <w:rFonts w:cs="Times New Roman"/>
-          <w:lang w:val="hu-HU"/>
-        </w:rPr>
-        <w:t>stabil,</w:t>
+        <w:t xml:space="preserve">Ahhoz, hogy a szoftver működőképes legyen szükséges egy rendszer, amelyen futtatni tudjuk. </w:t>
+      </w:r>
+      <w:bookmarkStart w:id="4" w:name="_Hlk65924439"/>
+      <w:r>
+        <w:rPr>
+          <w:rFonts w:cs="Times New Roman"/>
+          <w:lang w:val="hu-HU"/>
+        </w:rPr>
+        <w:t xml:space="preserve">A rendszernek képesnek kell lennie Python 3-as kódot futtatnia, fel kell legyen telepítve a Python 3.8.0, valamint szükséges egy </w:t>
+      </w:r>
+      <w:r>
+        <w:rPr>
+          <w:rFonts w:cs="Times New Roman"/>
+          <w:lang w:val="hu-HU"/>
+        </w:rPr>
+        <w:t>stabil</w:t>
+      </w:r>
+      <w:bookmarkEnd w:id="4"/>
+      <w:r>
+        <w:rPr>
+          <w:rFonts w:cs="Times New Roman"/>
+          <w:lang w:val="hu-HU"/>
+        </w:rPr>
+        <w:t>,</w:t>
       </w:r>
       <w:r>
         <w:rPr>
@@ -2728,8 +2744,8 @@
           <w:lang w:val="hu-HU"/>
         </w:rPr>
       </w:pPr>
-      <w:bookmarkStart w:id="4" w:name="_heading=h.3znysh7" w:colFirst="0" w:colLast="0"/>
-      <w:bookmarkEnd w:id="4"/>
+      <w:bookmarkStart w:id="5" w:name="_heading=h.3znysh7" w:colFirst="0" w:colLast="0"/>
+      <w:bookmarkEnd w:id="5"/>
       <w:r>
         <w:rPr>
           <w:rFonts w:cs="Times New Roman"/>
@@ -3523,15 +3539,27 @@
         </w:rPr>
         <w:t xml:space="preserve">, amely az adatok </w:t>
       </w:r>
-      <w:proofErr w:type="gramStart"/>
-      <w:r>
-        <w:rPr>
-          <w:color w:val="000000" w:themeColor="text1"/>
-          <w:lang w:val="hu-HU"/>
-        </w:rPr>
-        <w:t>tarolását</w:t>
-      </w:r>
-      <w:proofErr w:type="gramEnd"/>
+      <w:r>
+        <w:rPr>
+          <w:color w:val="000000" w:themeColor="text1"/>
+          <w:lang w:val="hu-HU"/>
+        </w:rPr>
+        <w:t>t</w:t>
+      </w:r>
+      <w:r>
+        <w:rPr>
+          <w:color w:val="000000" w:themeColor="text1"/>
+          <w:lang w:val="hu-HU"/>
+        </w:rPr>
+        <w:t>á</w:t>
+      </w:r>
+      <w:r>
+        <w:rPr>
+          <w:color w:val="000000" w:themeColor="text1"/>
+          <w:lang w:val="hu-HU"/>
+        </w:rPr>
+        <w:t>rolását,</w:t>
+      </w:r>
       <w:r>
         <w:rPr>
           <w:color w:val="000000" w:themeColor="text1"/>
@@ -4735,15 +4763,13 @@
         </w:rPr>
         <w:t xml:space="preserve">, mivel minden adatot </w:t>
       </w:r>
-      <w:proofErr w:type="gramStart"/>
-      <w:r>
-        <w:rPr>
-          <w:color w:val="000000" w:themeColor="text1"/>
-          <w:lang w:val="hu-HU"/>
-        </w:rPr>
-        <w:t>fel</w:t>
-      </w:r>
-      <w:proofErr w:type="gramEnd"/>
+      <w:r>
+        <w:rPr>
+          <w:color w:val="000000" w:themeColor="text1"/>
+          <w:lang w:val="hu-HU"/>
+        </w:rPr>
+        <w:t>fel,</w:t>
+      </w:r>
       <w:r>
         <w:rPr>
           <w:color w:val="000000" w:themeColor="text1"/>

</xml_diff>